<commit_message>
Finish point 3 and modified gitignore
</commit_message>
<xml_diff>
--- a/Documentos/punto 3/Punto 3_b.docx
+++ b/Documentos/punto 3/Punto 3_b.docx
@@ -1065,6 +1065,307 @@
     <w:p>
       <w:r>
         <w:t xml:space="preserve">Por lo tanto la función </w:t>
+      </w:r>
+      <w:proofErr w:type="spellStart"/>
+      <w:proofErr w:type="gramStart"/>
+      <w:r>
+        <w:t>tickI</w:t>
+      </w:r>
+      <w:r>
+        <w:t>n</w:t>
+      </w:r>
+      <w:r>
+        <w:t>it</w:t>
+      </w:r>
+      <w:proofErr w:type="spellEnd"/>
+      <w:r>
+        <w:t>(</w:t>
+      </w:r>
+      <w:proofErr w:type="gramEnd"/>
+      <w:r>
+        <w:t xml:space="preserve">50) define </w:t>
+      </w:r>
+      <w:r>
+        <w:t xml:space="preserve">una interrupción cada 50 milisegundos. </w:t>
+      </w:r>
+    </w:p>
+    <w:p>
+      <w:r>
+        <w:t xml:space="preserve">Luego se define la función </w:t>
+      </w:r>
+      <w:proofErr w:type="spellStart"/>
+      <w:proofErr w:type="gramStart"/>
+      <w:r>
+        <w:t>tickCallbackSet</w:t>
+      </w:r>
+      <w:proofErr w:type="spellEnd"/>
+      <w:r>
+        <w:t>(</w:t>
+      </w:r>
+      <w:proofErr w:type="gramEnd"/>
+      <w:r>
+        <w:t xml:space="preserve">). Dicha función se encuentra en </w:t>
+      </w:r>
+    </w:p>
+    <w:p>
+      <w:pPr>
+        <w:jc w:val="center"/>
+      </w:pPr>
+      <w:r>
+        <w:t>/firmware_v2/modules/lpc4337_m4/</w:t>
+      </w:r>
+      <w:proofErr w:type="spellStart"/>
+      <w:r>
+        <w:t>sapi</w:t>
+      </w:r>
+      <w:proofErr w:type="spellEnd"/>
+      <w:r>
+        <w:t>/</w:t>
+      </w:r>
+      <w:proofErr w:type="spellStart"/>
+      <w:r>
+        <w:t>src</w:t>
+      </w:r>
+      <w:proofErr w:type="spellEnd"/>
+      <w:r>
+        <w:t>/</w:t>
+      </w:r>
+      <w:proofErr w:type="spellStart"/>
+      <w:r>
+        <w:t>sapi_tick.c</w:t>
+      </w:r>
+      <w:proofErr w:type="spellEnd"/>
+    </w:p>
+    <w:p>
+      <w:pPr>
+        <w:jc w:val="both"/>
+      </w:pPr>
+      <w:r>
+        <w:t xml:space="preserve">Dicha función </w:t>
+      </w:r>
+      <w:r>
+        <w:t xml:space="preserve">carga a dos variables globales </w:t>
+      </w:r>
+      <w:proofErr w:type="spellStart"/>
+      <w:r>
+        <w:t>tickHookFunction</w:t>
+      </w:r>
+      <w:proofErr w:type="spellEnd"/>
+      <w:r>
+        <w:t xml:space="preserve"> y </w:t>
+      </w:r>
+      <w:proofErr w:type="spellStart"/>
+      <w:r>
+        <w:t>callBackParams</w:t>
+      </w:r>
+      <w:proofErr w:type="spellEnd"/>
+      <w:r>
+        <w:t xml:space="preserve"> con los argumentos de entrada.</w:t>
+      </w:r>
+    </w:p>
+    <w:p/>
+    <w:p>
+      <w:r>
+        <w:rPr>
+          <w:noProof/>
+          <w:lang w:val="es-ES" w:eastAsia="es-ES"/>
+        </w:rPr>
+        <w:drawing>
+          <wp:inline distT="0" distB="0" distL="0" distR="0">
+            <wp:extent cx="5400040" cy="2368419"/>
+            <wp:effectExtent l="19050" t="0" r="0" b="0"/>
+            <wp:docPr id="1" name="Imagen 1" descr="D:\Facultad Ingenieria\Sistemas Embebidos\Git\firmware_v2\projects\Tp1\Documentos\punto 3\Images\7.png"/>
+            <wp:cNvGraphicFramePr>
+              <a:graphicFrameLocks xmlns:a="http://schemas.openxmlformats.org/drawingml/2006/main" noChangeAspect="1"/>
+            </wp:cNvGraphicFramePr>
+            <a:graphic xmlns:a="http://schemas.openxmlformats.org/drawingml/2006/main">
+              <a:graphicData uri="http://schemas.openxmlformats.org/drawingml/2006/picture">
+                <pic:pic xmlns:pic="http://schemas.openxmlformats.org/drawingml/2006/picture">
+                  <pic:nvPicPr>
+                    <pic:cNvPr id="0" name="Picture 1" descr="D:\Facultad Ingenieria\Sistemas Embebidos\Git\firmware_v2\projects\Tp1\Documentos\punto 3\Images\7.png"/>
+                    <pic:cNvPicPr>
+                      <a:picLocks noChangeAspect="1" noChangeArrowheads="1"/>
+                    </pic:cNvPicPr>
+                  </pic:nvPicPr>
+                  <pic:blipFill>
+                    <a:blip r:embed="rId10"/>
+                    <a:srcRect/>
+                    <a:stretch>
+                      <a:fillRect/>
+                    </a:stretch>
+                  </pic:blipFill>
+                  <pic:spPr bwMode="auto">
+                    <a:xfrm>
+                      <a:off x="0" y="0"/>
+                      <a:ext cx="5400040" cy="2368419"/>
+                    </a:xfrm>
+                    <a:prstGeom prst="rect">
+                      <a:avLst/>
+                    </a:prstGeom>
+                    <a:noFill/>
+                    <a:ln w="9525">
+                      <a:noFill/>
+                      <a:miter lim="800000"/>
+                      <a:headEnd/>
+                      <a:tailEnd/>
+                    </a:ln>
+                  </pic:spPr>
+                </pic:pic>
+              </a:graphicData>
+            </a:graphic>
+          </wp:inline>
+        </w:drawing>
+      </w:r>
+    </w:p>
+    <w:p/>
+    <w:p>
+      <w:r>
+        <w:lastRenderedPageBreak/>
+        <w:t xml:space="preserve">Cuando  la interrupción se lanza pasados los 50 ms se va al vector de interrupciones y se busca la función de interrupción denominada </w:t>
+      </w:r>
+      <w:proofErr w:type="spellStart"/>
+      <w:r>
+        <w:t>SysTick_</w:t>
+      </w:r>
+      <w:proofErr w:type="gramStart"/>
+      <w:r>
+        <w:t>Handler</w:t>
+      </w:r>
+      <w:proofErr w:type="spellEnd"/>
+      <w:r>
+        <w:t>(</w:t>
+      </w:r>
+      <w:proofErr w:type="gramEnd"/>
+      <w:r>
+        <w:t xml:space="preserve">) que básicamente es la encargada de llamar a la función de </w:t>
+      </w:r>
+      <w:proofErr w:type="spellStart"/>
+      <w:r>
+        <w:t>Callback</w:t>
+      </w:r>
+      <w:proofErr w:type="spellEnd"/>
+      <w:r>
+        <w:t xml:space="preserve"> pasada como argumento a </w:t>
+      </w:r>
+      <w:proofErr w:type="spellStart"/>
+      <w:r>
+        <w:t>tickCallbackSet</w:t>
+      </w:r>
+      <w:proofErr w:type="spellEnd"/>
+      <w:r>
+        <w:t xml:space="preserve">(), en este caso, </w:t>
+      </w:r>
+      <w:proofErr w:type="spellStart"/>
+      <w:r>
+        <w:t>myTickHook</w:t>
+      </w:r>
+      <w:proofErr w:type="spellEnd"/>
+      <w:r>
+        <w:t>().</w:t>
+      </w:r>
+    </w:p>
+    <w:p>
+      <w:r>
+        <w:rPr>
+          <w:noProof/>
+          <w:lang w:val="es-ES" w:eastAsia="es-ES"/>
+        </w:rPr>
+        <w:drawing>
+          <wp:inline distT="0" distB="0" distL="0" distR="0">
+            <wp:extent cx="5400040" cy="1403575"/>
+            <wp:effectExtent l="19050" t="0" r="0" b="0"/>
+            <wp:docPr id="2" name="Imagen 2"/>
+            <wp:cNvGraphicFramePr>
+              <a:graphicFrameLocks xmlns:a="http://schemas.openxmlformats.org/drawingml/2006/main" noChangeAspect="1"/>
+            </wp:cNvGraphicFramePr>
+            <a:graphic xmlns:a="http://schemas.openxmlformats.org/drawingml/2006/main">
+              <a:graphicData uri="http://schemas.openxmlformats.org/drawingml/2006/picture">
+                <pic:pic xmlns:pic="http://schemas.openxmlformats.org/drawingml/2006/picture">
+                  <pic:nvPicPr>
+                    <pic:cNvPr id="0" name="Picture 2"/>
+                    <pic:cNvPicPr>
+                      <a:picLocks noChangeAspect="1" noChangeArrowheads="1"/>
+                    </pic:cNvPicPr>
+                  </pic:nvPicPr>
+                  <pic:blipFill>
+                    <a:blip r:embed="rId11"/>
+                    <a:srcRect/>
+                    <a:stretch>
+                      <a:fillRect/>
+                    </a:stretch>
+                  </pic:blipFill>
+                  <pic:spPr bwMode="auto">
+                    <a:xfrm>
+                      <a:off x="0" y="0"/>
+                      <a:ext cx="5400040" cy="1403575"/>
+                    </a:xfrm>
+                    <a:prstGeom prst="rect">
+                      <a:avLst/>
+                    </a:prstGeom>
+                    <a:noFill/>
+                    <a:ln w="9525">
+                      <a:noFill/>
+                      <a:miter lim="800000"/>
+                      <a:headEnd/>
+                      <a:tailEnd/>
+                    </a:ln>
+                  </pic:spPr>
+                </pic:pic>
+              </a:graphicData>
+            </a:graphic>
+          </wp:inline>
+        </w:drawing>
+      </w:r>
+    </w:p>
+    <w:p/>
+    <w:p>
+      <w:r>
+        <w:t xml:space="preserve">Por lo tanto mirando nuevamente el </w:t>
+      </w:r>
+      <w:proofErr w:type="spellStart"/>
+      <w:proofErr w:type="gramStart"/>
+      <w:r>
+        <w:t>main</w:t>
+      </w:r>
+      <w:proofErr w:type="spellEnd"/>
+      <w:r>
+        <w:t>(</w:t>
+      </w:r>
+      <w:proofErr w:type="gramEnd"/>
+      <w:r>
+        <w:t xml:space="preserve">) se observa que el código va cargando en el </w:t>
+      </w:r>
+      <w:proofErr w:type="spellStart"/>
+      <w:r>
+        <w:t>handler</w:t>
+      </w:r>
+      <w:proofErr w:type="spellEnd"/>
+      <w:r>
+        <w:t xml:space="preserve"> siempre la función de </w:t>
+      </w:r>
+      <w:proofErr w:type="spellStart"/>
+      <w:r>
+        <w:t>callback</w:t>
+      </w:r>
+      <w:proofErr w:type="spellEnd"/>
+      <w:r>
+        <w:t xml:space="preserve"> pero con distintos parámetros (en este caso los </w:t>
+      </w:r>
+      <w:proofErr w:type="spellStart"/>
+      <w:r>
+        <w:t>enum</w:t>
+      </w:r>
+      <w:proofErr w:type="spellEnd"/>
+      <w:r>
+        <w:t xml:space="preserve"> de todos los </w:t>
+      </w:r>
+      <w:proofErr w:type="spellStart"/>
+      <w:r>
+        <w:t>led</w:t>
+      </w:r>
+      <w:proofErr w:type="spellEnd"/>
+      <w:r>
+        <w:t>), provocando que cada 50 ms se vayan apagando y prendiendo todos los leds.</w:t>
       </w:r>
     </w:p>
     <w:sectPr>

</xml_diff>